<commit_message>
Added my edited versions of visio and updated my .docx RFP response WIP
</commit_message>
<xml_diff>
--- a/LCHRDoc-RFPResponseFormat.docx
+++ b/LCHRDoc-RFPResponseFormat.docx
@@ -31,7 +31,7 @@
                     </pic:cNvPicPr>
                   </pic:nvPicPr>
                   <pic:blipFill>
-                    <a:blip r:embed="rId4">
+                    <a:blip r:embed="rId5">
                       <a:extLst>
                         <a:ext uri="{28A0092B-C50C-407E-A947-70E740481C1C}">
                           <a14:useLocalDpi xmlns:a14="http://schemas.microsoft.com/office/drawing/2010/main" val="0"/>
@@ -124,11 +124,13 @@
         <w:pStyle w:val="Subtitle"/>
         <w:rPr>
           <w:rFonts w:ascii="Urbanist" w:hAnsi="Urbanist" w:cs="Urbanist"/>
-        </w:rPr>
-      </w:pPr>
-      <w:r>
-        <w:rPr>
-          <w:rFonts w:ascii="Urbanist" w:hAnsi="Urbanist" w:cs="Urbanist"/>
+          <w:color w:val="auto"/>
+        </w:rPr>
+      </w:pPr>
+      <w:r>
+        <w:rPr>
+          <w:rFonts w:ascii="Urbanist" w:hAnsi="Urbanist" w:cs="Urbanist"/>
+          <w:color w:val="auto"/>
         </w:rPr>
         <w:t>RFP Response</w:t>
       </w:r>
@@ -154,17 +156,20 @@
         <w:pStyle w:val="Subtitle"/>
         <w:rPr>
           <w:rFonts w:ascii="Urbanist" w:hAnsi="Urbanist" w:cs="Urbanist"/>
-        </w:rPr>
-      </w:pPr>
-      <w:r>
-        <w:rPr>
-          <w:rFonts w:ascii="Urbanist" w:hAnsi="Urbanist" w:cs="Urbanist"/>
+          <w:color w:val="auto"/>
+        </w:rPr>
+      </w:pPr>
+      <w:r>
+        <w:rPr>
+          <w:rFonts w:ascii="Urbanist" w:hAnsi="Urbanist" w:cs="Urbanist"/>
+          <w:color w:val="auto"/>
         </w:rPr>
         <w:t>February 5, 2025</w:t>
       </w:r>
       <w:r>
         <w:rPr>
           <w:rFonts w:ascii="Urbanist" w:hAnsi="Urbanist" w:cs="Urbanist"/>
+          <w:color w:val="auto"/>
         </w:rPr>
         <w:br w:type="page"/>
       </w:r>
@@ -381,7 +386,33 @@
         <w:rPr>
           <w:rFonts w:ascii="Urbanist" w:hAnsi="Urbanist" w:cs="Urbanist"/>
         </w:rPr>
-        <w:t>, protect</w:t>
+        <w:t>, pro</w:t>
+      </w:r>
+      <w:bookmarkStart w:id="0" w:name="_Hlk189663225"/>
+      <w:r>
+        <w:rPr>
+          <w:rFonts w:ascii="Urbanist" w:hAnsi="Urbanist" w:cs="Urbanist"/>
+        </w:rPr>
+        <w:t>tect</w:t>
+      </w:r>
+      <w:r>
+        <w:rPr>
+          <w:rFonts w:ascii="Urbanist" w:hAnsi="Urbanist" w:cs="Urbanist"/>
+        </w:rPr>
+        <w:t>in</w:t>
+      </w:r>
+      <w:bookmarkEnd w:id="0"/>
+      <w:r>
+        <w:rPr>
+          <w:rFonts w:ascii="Urbanist" w:hAnsi="Urbanist" w:cs="Urbanist"/>
+        </w:rPr>
+        <w:t>g</w:t>
+      </w:r>
+      <w:r>
+        <w:rPr>
+          <w:rFonts w:ascii="Urbanist" w:hAnsi="Urbanist" w:cs="Urbanist"/>
+        </w:rPr>
+        <w:t xml:space="preserve"> and improv</w:t>
       </w:r>
       <w:r>
         <w:rPr>
@@ -393,18 +424,6 @@
         <w:rPr>
           <w:rFonts w:ascii="Urbanist" w:hAnsi="Urbanist" w:cs="Urbanist"/>
         </w:rPr>
-        <w:t xml:space="preserve"> and improv</w:t>
-      </w:r>
-      <w:r>
-        <w:rPr>
-          <w:rFonts w:ascii="Urbanist" w:hAnsi="Urbanist" w:cs="Urbanist"/>
-        </w:rPr>
-        <w:t>ing</w:t>
-      </w:r>
-      <w:r>
-        <w:rPr>
-          <w:rFonts w:ascii="Urbanist" w:hAnsi="Urbanist" w:cs="Urbanist"/>
-        </w:rPr>
         <w:t xml:space="preserve"> the lifelong health of everyone </w:t>
       </w:r>
     </w:p>
@@ -420,6 +439,286 @@
           <w:rFonts w:ascii="Urbanist" w:hAnsi="Urbanist" w:cs="Urbanist"/>
         </w:rPr>
         <w:t>in the greater Oshawa area through care, reliance, precision and health equity.</w:t>
+      </w:r>
+    </w:p>
+    <w:p>
+      <w:pPr>
+        <w:spacing w:after="0" w:line="240" w:lineRule="auto"/>
+        <w:rPr>
+          <w:rFonts w:ascii="Urbanist" w:hAnsi="Urbanist" w:cs="Urbanist"/>
+        </w:rPr>
+      </w:pPr>
+    </w:p>
+    <w:p>
+      <w:pPr>
+        <w:spacing w:after="0" w:line="240" w:lineRule="auto"/>
+        <w:rPr>
+          <w:rFonts w:ascii="Urbanist" w:hAnsi="Urbanist" w:cs="Urbanist"/>
+        </w:rPr>
+      </w:pPr>
+    </w:p>
+    <w:p>
+      <w:pPr>
+        <w:rPr>
+          <w:rFonts w:ascii="Urbanist" w:eastAsiaTheme="majorEastAsia" w:hAnsi="Urbanist" w:cs="Urbanist"/>
+          <w:spacing w:val="-10"/>
+          <w:kern w:val="28"/>
+          <w:sz w:val="56"/>
+          <w:szCs w:val="56"/>
+        </w:rPr>
+      </w:pPr>
+      <w:r>
+        <w:rPr>
+          <w:rFonts w:ascii="Urbanist" w:hAnsi="Urbanist" w:cs="Urbanist"/>
+        </w:rPr>
+        <w:br w:type="page"/>
+      </w:r>
+    </w:p>
+    <w:p>
+      <w:pPr>
+        <w:pStyle w:val="Title"/>
+        <w:rPr>
+          <w:rFonts w:ascii="Urbanist" w:hAnsi="Urbanist" w:cs="Urbanist"/>
+        </w:rPr>
+      </w:pPr>
+      <w:r>
+        <w:rPr>
+          <w:rFonts w:ascii="Urbanist" w:hAnsi="Urbanist" w:cs="Urbanist"/>
+        </w:rPr>
+        <w:lastRenderedPageBreak/>
+        <w:t>Where are we now?</w:t>
+      </w:r>
+    </w:p>
+    <w:p>
+      <w:pPr>
+        <w:spacing w:after="0" w:line="240" w:lineRule="auto"/>
+        <w:rPr>
+          <w:rFonts w:ascii="Urbanist" w:hAnsi="Urbanist" w:cs="Urbanist"/>
+        </w:rPr>
+      </w:pPr>
+    </w:p>
+    <w:p>
+      <w:pPr>
+        <w:spacing w:after="0" w:line="240" w:lineRule="auto"/>
+        <w:rPr>
+          <w:rFonts w:ascii="Urbanist" w:hAnsi="Urbanist" w:cs="Urbanist"/>
+        </w:rPr>
+      </w:pPr>
+      <w:r>
+        <w:rPr>
+          <w:rFonts w:ascii="Urbanist" w:hAnsi="Urbanist" w:cs="Urbanist"/>
+        </w:rPr>
+        <w:t>At LCHR, the existing information system is not meeting your needs. But before we take anything apart, we want to understand your needs and what has been working for you, so that we can build upon that success.</w:t>
+      </w:r>
+    </w:p>
+    <w:p>
+      <w:pPr>
+        <w:spacing w:after="0" w:line="240" w:lineRule="auto"/>
+        <w:rPr>
+          <w:rFonts w:ascii="Urbanist" w:hAnsi="Urbanist" w:cs="Urbanist"/>
+        </w:rPr>
+      </w:pPr>
+    </w:p>
+    <w:p>
+      <w:pPr>
+        <w:spacing w:after="0" w:line="240" w:lineRule="auto"/>
+        <w:rPr>
+          <w:rFonts w:ascii="Urbanist" w:hAnsi="Urbanist" w:cs="Urbanist"/>
+        </w:rPr>
+      </w:pPr>
+      <w:r>
+        <w:rPr>
+          <w:rFonts w:ascii="Urbanist" w:hAnsi="Urbanist" w:cs="Urbanist"/>
+        </w:rPr>
+        <w:t>Below is a mapping of your current flow of data across your organization, today:</w:t>
+      </w:r>
+    </w:p>
+    <w:p>
+      <w:pPr>
+        <w:spacing w:after="0" w:line="240" w:lineRule="auto"/>
+        <w:rPr>
+          <w:rFonts w:ascii="Urbanist" w:hAnsi="Urbanist" w:cs="Urbanist"/>
+        </w:rPr>
+      </w:pPr>
+    </w:p>
+    <w:p>
+      <w:pPr>
+        <w:spacing w:after="0" w:line="240" w:lineRule="auto"/>
+        <w:jc w:val="center"/>
+        <w:rPr>
+          <w:rFonts w:ascii="Urbanist" w:hAnsi="Urbanist" w:cs="Urbanist"/>
+        </w:rPr>
+      </w:pPr>
+      <w:r>
+        <w:rPr>
+          <w:rFonts w:ascii="Urbanist" w:hAnsi="Urbanist" w:cs="Urbanist"/>
+        </w:rPr>
+        <w:drawing>
+          <wp:inline distT="0" distB="0" distL="0" distR="0" wp14:anchorId="7EB68A4B" wp14:editId="3160CBA4">
+            <wp:extent cx="5943600" cy="1967865"/>
+            <wp:effectExtent l="0" t="0" r="0" b="0"/>
+            <wp:docPr id="964701753" name="Picture 1" descr="A diagram of a diagram&#10;&#10;AI-generated content may be incorrect."/>
+            <wp:cNvGraphicFramePr>
+              <a:graphicFrameLocks xmlns:a="http://schemas.openxmlformats.org/drawingml/2006/main" noChangeAspect="1"/>
+            </wp:cNvGraphicFramePr>
+            <a:graphic xmlns:a="http://schemas.openxmlformats.org/drawingml/2006/main">
+              <a:graphicData uri="http://schemas.openxmlformats.org/drawingml/2006/picture">
+                <pic:pic xmlns:pic="http://schemas.openxmlformats.org/drawingml/2006/picture">
+                  <pic:nvPicPr>
+                    <pic:cNvPr id="964701753" name="Picture 1" descr="A diagram of a diagram&#10;&#10;AI-generated content may be incorrect."/>
+                    <pic:cNvPicPr/>
+                  </pic:nvPicPr>
+                  <pic:blipFill>
+                    <a:blip r:embed="rId6"/>
+                    <a:stretch>
+                      <a:fillRect/>
+                    </a:stretch>
+                  </pic:blipFill>
+                  <pic:spPr>
+                    <a:xfrm>
+                      <a:off x="0" y="0"/>
+                      <a:ext cx="5943600" cy="1967865"/>
+                    </a:xfrm>
+                    <a:prstGeom prst="rect">
+                      <a:avLst/>
+                    </a:prstGeom>
+                  </pic:spPr>
+                </pic:pic>
+              </a:graphicData>
+            </a:graphic>
+          </wp:inline>
+        </w:drawing>
+      </w:r>
+    </w:p>
+    <w:p>
+      <w:pPr>
+        <w:spacing w:after="0" w:line="240" w:lineRule="auto"/>
+        <w:rPr>
+          <w:rFonts w:ascii="Urbanist" w:hAnsi="Urbanist" w:cs="Urbanist"/>
+        </w:rPr>
+      </w:pPr>
+    </w:p>
+    <w:p>
+      <w:pPr>
+        <w:spacing w:after="0" w:line="240" w:lineRule="auto"/>
+        <w:rPr>
+          <w:rFonts w:ascii="Urbanist" w:hAnsi="Urbanist" w:cs="Urbanist"/>
+        </w:rPr>
+      </w:pPr>
+      <w:r>
+        <w:rPr>
+          <w:rFonts w:ascii="Urbanist" w:hAnsi="Urbanist" w:cs="Urbanist"/>
+        </w:rPr>
+        <w:t xml:space="preserve">Data only flows one way at LCHR. We can change that. </w:t>
+      </w:r>
+    </w:p>
+    <w:p>
+      <w:pPr>
+        <w:spacing w:after="0" w:line="240" w:lineRule="auto"/>
+        <w:rPr>
+          <w:rFonts w:ascii="Urbanist" w:hAnsi="Urbanist" w:cs="Urbanist"/>
+        </w:rPr>
+      </w:pPr>
+    </w:p>
+    <w:p>
+      <w:pPr>
+        <w:spacing w:after="0" w:line="240" w:lineRule="auto"/>
+        <w:rPr>
+          <w:rFonts w:ascii="Urbanist" w:hAnsi="Urbanist" w:cs="Urbanist"/>
+        </w:rPr>
+      </w:pPr>
+      <w:r>
+        <w:rPr>
+          <w:rFonts w:ascii="Urbanist" w:hAnsi="Urbanist" w:cs="Urbanist"/>
+        </w:rPr>
+        <w:t>It starts by analyzing the context in which your data interact</w:t>
+      </w:r>
+      <w:r>
+        <w:rPr>
+          <w:rFonts w:ascii="Urbanist" w:hAnsi="Urbanist" w:cs="Urbanist"/>
+        </w:rPr>
+        <w:t>s</w:t>
+      </w:r>
+      <w:r>
+        <w:rPr>
+          <w:rFonts w:ascii="Urbanist" w:hAnsi="Urbanist" w:cs="Urbanist"/>
+        </w:rPr>
+        <w:t xml:space="preserve">. If we imagine the LCHR as a data-hub, </w:t>
+      </w:r>
+      <w:r>
+        <w:rPr>
+          <w:rFonts w:ascii="Urbanist" w:hAnsi="Urbanist" w:cs="Urbanist"/>
+        </w:rPr>
+        <w:t xml:space="preserve">here’s what </w:t>
+      </w:r>
+      <w:r>
+        <w:rPr>
+          <w:rFonts w:ascii="Urbanist" w:hAnsi="Urbanist" w:cs="Urbanist"/>
+        </w:rPr>
+        <w:t>that</w:t>
+      </w:r>
+      <w:r>
+        <w:rPr>
+          <w:rFonts w:ascii="Urbanist" w:hAnsi="Urbanist" w:cs="Urbanist"/>
+        </w:rPr>
+        <w:t xml:space="preserve"> looks like:</w:t>
+      </w:r>
+    </w:p>
+    <w:p>
+      <w:pPr>
+        <w:spacing w:after="0" w:line="240" w:lineRule="auto"/>
+        <w:rPr>
+          <w:rFonts w:ascii="Urbanist" w:hAnsi="Urbanist" w:cs="Urbanist"/>
+        </w:rPr>
+      </w:pPr>
+    </w:p>
+    <w:p>
+      <w:pPr>
+        <w:spacing w:after="0" w:line="240" w:lineRule="auto"/>
+        <w:jc w:val="center"/>
+        <w:rPr>
+          <w:rFonts w:ascii="Urbanist" w:hAnsi="Urbanist" w:cs="Urbanist"/>
+        </w:rPr>
+      </w:pPr>
+      <w:r>
+        <w:rPr>
+          <w:rFonts w:ascii="Urbanist" w:hAnsi="Urbanist" w:cs="Urbanist"/>
+        </w:rPr>
+        <w:drawing>
+          <wp:inline distT="0" distB="0" distL="0" distR="0" wp14:anchorId="7E629070" wp14:editId="1A5F57D7">
+            <wp:extent cx="4572000" cy="3330819"/>
+            <wp:effectExtent l="0" t="0" r="0" b="3175"/>
+            <wp:docPr id="914414735" name="Picture 1" descr="A diagram of a system&#10;&#10;AI-generated content may be incorrect."/>
+            <wp:cNvGraphicFramePr>
+              <a:graphicFrameLocks xmlns:a="http://schemas.openxmlformats.org/drawingml/2006/main" noChangeAspect="1"/>
+            </wp:cNvGraphicFramePr>
+            <a:graphic xmlns:a="http://schemas.openxmlformats.org/drawingml/2006/main">
+              <a:graphicData uri="http://schemas.openxmlformats.org/drawingml/2006/picture">
+                <pic:pic xmlns:pic="http://schemas.openxmlformats.org/drawingml/2006/picture">
+                  <pic:nvPicPr>
+                    <pic:cNvPr id="914414735" name="Picture 1" descr="A diagram of a system&#10;&#10;AI-generated content may be incorrect."/>
+                    <pic:cNvPicPr/>
+                  </pic:nvPicPr>
+                  <pic:blipFill>
+                    <a:blip r:embed="rId7"/>
+                    <a:stretch>
+                      <a:fillRect/>
+                    </a:stretch>
+                  </pic:blipFill>
+                  <pic:spPr>
+                    <a:xfrm>
+                      <a:off x="0" y="0"/>
+                      <a:ext cx="4580058" cy="3336689"/>
+                    </a:xfrm>
+                    <a:prstGeom prst="rect">
+                      <a:avLst/>
+                    </a:prstGeom>
+                  </pic:spPr>
+                </pic:pic>
+              </a:graphicData>
+            </a:graphic>
+          </wp:inline>
+        </w:drawing>
       </w:r>
     </w:p>
     <w:sectPr>
@@ -430,6 +729,127 @@
     </w:sectPr>
   </w:body>
 </w:document>
+</file>
+
+<file path=word/numbering.xml><?xml version="1.0" encoding="utf-8"?>
+<w:numbering xmlns:wpc="http://schemas.microsoft.com/office/word/2010/wordprocessingCanvas" xmlns:cx="http://schemas.microsoft.com/office/drawing/2014/chartex" xmlns:cx1="http://schemas.microsoft.com/office/drawing/2015/9/8/chartex" xmlns:cx2="http://schemas.microsoft.com/office/drawing/2015/10/21/chartex" xmlns:cx3="http://schemas.microsoft.com/office/drawing/2016/5/9/chartex" xmlns:cx4="http://schemas.microsoft.com/office/drawing/2016/5/10/chartex" xmlns:cx5="http://schemas.microsoft.com/office/drawing/2016/5/11/chartex" xmlns:cx6="http://schemas.microsoft.com/office/drawing/2016/5/12/chartex" xmlns:cx7="http://schemas.microsoft.com/office/drawing/2016/5/13/chartex" xmlns:cx8="http://schemas.microsoft.com/office/drawing/2016/5/14/chartex" xmlns:mc="http://schemas.openxmlformats.org/markup-compatibility/2006" xmlns:aink="http://schemas.microsoft.com/office/drawing/2016/ink" xmlns:am3d="http://schemas.microsoft.com/office/drawing/2017/model3d" xmlns:o="urn:schemas-microsoft-com:office:office" xmlns:oel="http://schemas.microsoft.com/office/2019/extlst" xmlns:r="http://schemas.openxmlformats.org/officeDocument/2006/relationships" xmlns:m="http://schemas.openxmlformats.org/officeDocument/2006/math" xmlns:v="urn:schemas-microsoft-com:vml" xmlns:wp14="http://schemas.microsoft.com/office/word/2010/wordprocessingDrawing" xmlns:wp="http://schemas.openxmlformats.org/drawingml/2006/wordprocessingDrawing" xmlns:w10="urn:schemas-microsoft-com:office:word" xmlns:w="http://schemas.openxmlformats.org/wordprocessingml/2006/main" xmlns:w14="http://schemas.microsoft.com/office/word/2010/wordml" xmlns:w15="http://schemas.microsoft.com/office/word/2012/wordml" xmlns:w16cex="http://schemas.microsoft.com/office/word/2018/wordml/cex" xmlns:w16cid="http://schemas.microsoft.com/office/word/2016/wordml/cid" xmlns:w16="http://schemas.microsoft.com/office/word/2018/wordml" xmlns:w16du="http://schemas.microsoft.com/office/word/2023/wordml/word16du" xmlns:w16sdtdh="http://schemas.microsoft.com/office/word/2020/wordml/sdtdatahash" xmlns:w16sdtfl="http://schemas.microsoft.com/office/word/2024/wordml/sdtformatlock" xmlns:w16se="http://schemas.microsoft.com/office/word/2015/wordml/symex" xmlns:wpg="http://schemas.microsoft.com/office/word/2010/wordprocessingGroup" xmlns:wpi="http://schemas.microsoft.com/office/word/2010/wordprocessingInk" xmlns:wne="http://schemas.microsoft.com/office/word/2006/wordml" xmlns:wps="http://schemas.microsoft.com/office/word/2010/wordprocessingShape" mc:Ignorable="w14 w15 w16se w16cid w16 w16cex w16sdtdh w16sdtfl w16du wp14">
+  <w:abstractNum w:abstractNumId="0" w15:restartNumberingAfterBreak="0">
+    <w:nsid w:val="68C35F18"/>
+    <w:multiLevelType w:val="hybridMultilevel"/>
+    <w:tmpl w:val="BB705DF2"/>
+    <w:lvl w:ilvl="0" w:tplc="04090001">
+      <w:start w:val="1"/>
+      <w:numFmt w:val="bullet"/>
+      <w:lvlText w:val=""/>
+      <w:lvlJc w:val="left"/>
+      <w:pPr>
+        <w:ind w:left="720" w:hanging="360"/>
+      </w:pPr>
+      <w:rPr>
+        <w:rFonts w:ascii="Symbol" w:hAnsi="Symbol" w:hint="default"/>
+      </w:rPr>
+    </w:lvl>
+    <w:lvl w:ilvl="1" w:tplc="04090003">
+      <w:start w:val="1"/>
+      <w:numFmt w:val="bullet"/>
+      <w:lvlText w:val="o"/>
+      <w:lvlJc w:val="left"/>
+      <w:pPr>
+        <w:ind w:left="1440" w:hanging="360"/>
+      </w:pPr>
+      <w:rPr>
+        <w:rFonts w:ascii="Courier New" w:hAnsi="Courier New" w:cs="Courier New" w:hint="default"/>
+      </w:rPr>
+    </w:lvl>
+    <w:lvl w:ilvl="2" w:tplc="04090005" w:tentative="1">
+      <w:start w:val="1"/>
+      <w:numFmt w:val="bullet"/>
+      <w:lvlText w:val=""/>
+      <w:lvlJc w:val="left"/>
+      <w:pPr>
+        <w:ind w:left="2160" w:hanging="360"/>
+      </w:pPr>
+      <w:rPr>
+        <w:rFonts w:ascii="Wingdings" w:hAnsi="Wingdings" w:hint="default"/>
+      </w:rPr>
+    </w:lvl>
+    <w:lvl w:ilvl="3" w:tplc="04090001" w:tentative="1">
+      <w:start w:val="1"/>
+      <w:numFmt w:val="bullet"/>
+      <w:lvlText w:val=""/>
+      <w:lvlJc w:val="left"/>
+      <w:pPr>
+        <w:ind w:left="2880" w:hanging="360"/>
+      </w:pPr>
+      <w:rPr>
+        <w:rFonts w:ascii="Symbol" w:hAnsi="Symbol" w:hint="default"/>
+      </w:rPr>
+    </w:lvl>
+    <w:lvl w:ilvl="4" w:tplc="04090003" w:tentative="1">
+      <w:start w:val="1"/>
+      <w:numFmt w:val="bullet"/>
+      <w:lvlText w:val="o"/>
+      <w:lvlJc w:val="left"/>
+      <w:pPr>
+        <w:ind w:left="3600" w:hanging="360"/>
+      </w:pPr>
+      <w:rPr>
+        <w:rFonts w:ascii="Courier New" w:hAnsi="Courier New" w:cs="Courier New" w:hint="default"/>
+      </w:rPr>
+    </w:lvl>
+    <w:lvl w:ilvl="5" w:tplc="04090005" w:tentative="1">
+      <w:start w:val="1"/>
+      <w:numFmt w:val="bullet"/>
+      <w:lvlText w:val=""/>
+      <w:lvlJc w:val="left"/>
+      <w:pPr>
+        <w:ind w:left="4320" w:hanging="360"/>
+      </w:pPr>
+      <w:rPr>
+        <w:rFonts w:ascii="Wingdings" w:hAnsi="Wingdings" w:hint="default"/>
+      </w:rPr>
+    </w:lvl>
+    <w:lvl w:ilvl="6" w:tplc="04090001" w:tentative="1">
+      <w:start w:val="1"/>
+      <w:numFmt w:val="bullet"/>
+      <w:lvlText w:val=""/>
+      <w:lvlJc w:val="left"/>
+      <w:pPr>
+        <w:ind w:left="5040" w:hanging="360"/>
+      </w:pPr>
+      <w:rPr>
+        <w:rFonts w:ascii="Symbol" w:hAnsi="Symbol" w:hint="default"/>
+      </w:rPr>
+    </w:lvl>
+    <w:lvl w:ilvl="7" w:tplc="04090003" w:tentative="1">
+      <w:start w:val="1"/>
+      <w:numFmt w:val="bullet"/>
+      <w:lvlText w:val="o"/>
+      <w:lvlJc w:val="left"/>
+      <w:pPr>
+        <w:ind w:left="5760" w:hanging="360"/>
+      </w:pPr>
+      <w:rPr>
+        <w:rFonts w:ascii="Courier New" w:hAnsi="Courier New" w:cs="Courier New" w:hint="default"/>
+      </w:rPr>
+    </w:lvl>
+    <w:lvl w:ilvl="8" w:tplc="04090005" w:tentative="1">
+      <w:start w:val="1"/>
+      <w:numFmt w:val="bullet"/>
+      <w:lvlText w:val=""/>
+      <w:lvlJc w:val="left"/>
+      <w:pPr>
+        <w:ind w:left="6480" w:hanging="360"/>
+      </w:pPr>
+      <w:rPr>
+        <w:rFonts w:ascii="Wingdings" w:hAnsi="Wingdings" w:hint="default"/>
+      </w:rPr>
+    </w:lvl>
+  </w:abstractNum>
+  <w:num w:numId="1" w16cid:durableId="1866210588">
+    <w:abstractNumId w:val="0"/>
+  </w:num>
+</w:numbering>
 </file>
 
 <file path=word/styles.xml><?xml version="1.0" encoding="utf-8"?>

</xml_diff>

<commit_message>
Add: 3NF schema to RFP docx
Added a draft 3NF relational schema to the working RFP response docx
</commit_message>
<xml_diff>
--- a/LCHRDoc-RFPResponseFormat.docx
+++ b/LCHRDoc-RFPResponseFormat.docx
@@ -2493,8 +2493,1869 @@
       </w:r>
     </w:p>
     <w:p>
-      <w:pPr>
-        <w:jc w:val="both"/>
+      <w:r>
+        <w:br w:type="page"/>
+      </w:r>
+    </w:p>
+    <w:p>
+      <w:pPr>
+        <w:pStyle w:val="Heading1"/>
+        <w:jc w:val="both"/>
+      </w:pPr>
+      <w:r>
+        <w:lastRenderedPageBreak/>
+        <w:t>3NF Relational Schema</w:t>
+      </w:r>
+    </w:p>
+    <w:p/>
+    <w:tbl>
+      <w:tblPr>
+        <w:tblStyle w:val="TableGrid"/>
+        <w:tblW w:w="0" w:type="auto"/>
+        <w:tblBorders>
+          <w:top w:val="none" w:sz="0" w:space="0" w:color="auto"/>
+          <w:left w:val="none" w:sz="0" w:space="0" w:color="auto"/>
+          <w:bottom w:val="none" w:sz="0" w:space="0" w:color="auto"/>
+          <w:right w:val="none" w:sz="0" w:space="0" w:color="auto"/>
+          <w:insideH w:val="none" w:sz="0" w:space="0" w:color="auto"/>
+          <w:insideV w:val="none" w:sz="0" w:space="0" w:color="auto"/>
+        </w:tblBorders>
+        <w:tblLook w:val="04A0" w:firstRow="1" w:lastRow="0" w:firstColumn="1" w:lastColumn="0" w:noHBand="0" w:noVBand="1"/>
+      </w:tblPr>
+      <w:tblGrid>
+        <w:gridCol w:w="2260"/>
+        <w:gridCol w:w="7090"/>
+      </w:tblGrid>
+      <w:tr>
+        <w:tc>
+          <w:tcPr>
+            <w:tcW w:w="2260" w:type="dxa"/>
+          </w:tcPr>
+          <w:p>
+            <w:pPr>
+              <w:spacing w:line="360" w:lineRule="auto"/>
+              <w:rPr>
+                <w:sz w:val="20"/>
+                <w:szCs w:val="20"/>
+              </w:rPr>
+            </w:pPr>
+            <w:r>
+              <w:rPr>
+                <w:sz w:val="20"/>
+                <w:szCs w:val="20"/>
+              </w:rPr>
+              <w:t>PERSONS</w:t>
+            </w:r>
+          </w:p>
+        </w:tc>
+        <w:tc>
+          <w:tcPr>
+            <w:tcW w:w="7090" w:type="dxa"/>
+          </w:tcPr>
+          <w:p>
+            <w:pPr>
+              <w:spacing w:line="360" w:lineRule="auto"/>
+              <w:rPr>
+                <w:sz w:val="20"/>
+                <w:szCs w:val="20"/>
+              </w:rPr>
+            </w:pPr>
+            <w:r>
+              <w:rPr>
+                <w:sz w:val="20"/>
+                <w:szCs w:val="20"/>
+              </w:rPr>
+              <w:t>(</w:t>
+            </w:r>
+            <w:r>
+              <w:rPr>
+                <w:b/>
+                <w:bCs/>
+                <w:sz w:val="20"/>
+                <w:szCs w:val="20"/>
+                <w:u w:val="single"/>
+              </w:rPr>
+              <w:t>PERSON_ID</w:t>
+            </w:r>
+            <w:r>
+              <w:rPr>
+                <w:b/>
+                <w:bCs/>
+                <w:sz w:val="20"/>
+                <w:szCs w:val="20"/>
+              </w:rPr>
+              <w:t xml:space="preserve">, FNAME, LNAME, ADDRESS_ID </w:t>
+            </w:r>
+            <w:r>
+              <w:rPr>
+                <w:b/>
+                <w:bCs/>
+                <w:sz w:val="20"/>
+                <w:szCs w:val="20"/>
+              </w:rPr>
+              <w:sym w:font="Wingdings" w:char="F0E0"/>
+            </w:r>
+            <w:r>
+              <w:rPr>
+                <w:b/>
+                <w:bCs/>
+                <w:sz w:val="20"/>
+                <w:szCs w:val="20"/>
+              </w:rPr>
+              <w:t xml:space="preserve"> ADDRESSES</w:t>
+            </w:r>
+            <w:r>
+              <w:rPr>
+                <w:sz w:val="20"/>
+                <w:szCs w:val="20"/>
+              </w:rPr>
+              <w:t xml:space="preserve">, </w:t>
+            </w:r>
+            <w:r>
+              <w:rPr>
+                <w:b/>
+                <w:bCs/>
+                <w:sz w:val="20"/>
+                <w:szCs w:val="20"/>
+              </w:rPr>
+              <w:t>PHONE</w:t>
+            </w:r>
+            <w:r>
+              <w:rPr>
+                <w:sz w:val="20"/>
+                <w:szCs w:val="20"/>
+              </w:rPr>
+              <w:t>, EMAIL)</w:t>
+            </w:r>
+          </w:p>
+        </w:tc>
+      </w:tr>
+      <w:tr>
+        <w:tc>
+          <w:tcPr>
+            <w:tcW w:w="2260" w:type="dxa"/>
+          </w:tcPr>
+          <w:p>
+            <w:pPr>
+              <w:spacing w:line="360" w:lineRule="auto"/>
+              <w:rPr>
+                <w:sz w:val="20"/>
+                <w:szCs w:val="20"/>
+              </w:rPr>
+            </w:pPr>
+            <w:r>
+              <w:rPr>
+                <w:sz w:val="20"/>
+                <w:szCs w:val="20"/>
+              </w:rPr>
+              <w:t>ADDRESSES</w:t>
+            </w:r>
+          </w:p>
+        </w:tc>
+        <w:tc>
+          <w:tcPr>
+            <w:tcW w:w="7090" w:type="dxa"/>
+          </w:tcPr>
+          <w:p>
+            <w:pPr>
+              <w:spacing w:line="360" w:lineRule="auto"/>
+              <w:rPr>
+                <w:sz w:val="20"/>
+                <w:szCs w:val="20"/>
+              </w:rPr>
+            </w:pPr>
+            <w:r>
+              <w:rPr>
+                <w:sz w:val="20"/>
+                <w:szCs w:val="20"/>
+              </w:rPr>
+              <w:t>(</w:t>
+            </w:r>
+            <w:r>
+              <w:rPr>
+                <w:b/>
+                <w:bCs/>
+                <w:sz w:val="20"/>
+                <w:szCs w:val="20"/>
+                <w:u w:val="single"/>
+              </w:rPr>
+              <w:t>ADDRESS_ID</w:t>
+            </w:r>
+            <w:r>
+              <w:rPr>
+                <w:b/>
+                <w:bCs/>
+                <w:sz w:val="20"/>
+                <w:szCs w:val="20"/>
+              </w:rPr>
+              <w:t xml:space="preserve">, STREET_NUM, STREET_NAME, </w:t>
+            </w:r>
+            <w:r>
+              <w:rPr>
+                <w:sz w:val="20"/>
+                <w:szCs w:val="20"/>
+              </w:rPr>
+              <w:t xml:space="preserve">LINETWO, </w:t>
+            </w:r>
+            <w:r>
+              <w:rPr>
+                <w:b/>
+                <w:bCs/>
+                <w:sz w:val="20"/>
+                <w:szCs w:val="20"/>
+              </w:rPr>
+              <w:t xml:space="preserve">CITY, </w:t>
+            </w:r>
+            <w:r>
+              <w:rPr>
+                <w:b/>
+                <w:bCs/>
+                <w:sz w:val="20"/>
+                <w:szCs w:val="20"/>
+              </w:rPr>
+              <w:t xml:space="preserve">POSTAL_CODE </w:t>
+            </w:r>
+            <w:r>
+              <w:rPr>
+                <w:b/>
+                <w:bCs/>
+                <w:sz w:val="20"/>
+                <w:szCs w:val="20"/>
+              </w:rPr>
+              <w:sym w:font="Wingdings" w:char="F0E0"/>
+            </w:r>
+            <w:r>
+              <w:rPr>
+                <w:b/>
+                <w:bCs/>
+                <w:sz w:val="20"/>
+                <w:szCs w:val="20"/>
+              </w:rPr>
+              <w:t xml:space="preserve"> POSTAL_CODES</w:t>
+            </w:r>
+            <w:r>
+              <w:rPr>
+                <w:sz w:val="20"/>
+                <w:szCs w:val="20"/>
+              </w:rPr>
+              <w:t>)</w:t>
+            </w:r>
+          </w:p>
+        </w:tc>
+      </w:tr>
+      <w:tr>
+        <w:tc>
+          <w:tcPr>
+            <w:tcW w:w="2260" w:type="dxa"/>
+          </w:tcPr>
+          <w:p>
+            <w:pPr>
+              <w:spacing w:line="360" w:lineRule="auto"/>
+              <w:rPr>
+                <w:sz w:val="20"/>
+                <w:szCs w:val="20"/>
+              </w:rPr>
+            </w:pPr>
+            <w:r>
+              <w:rPr>
+                <w:sz w:val="20"/>
+                <w:szCs w:val="20"/>
+              </w:rPr>
+              <w:t>PROVINCES</w:t>
+            </w:r>
+          </w:p>
+        </w:tc>
+        <w:tc>
+          <w:tcPr>
+            <w:tcW w:w="7090" w:type="dxa"/>
+          </w:tcPr>
+          <w:p>
+            <w:pPr>
+              <w:spacing w:line="360" w:lineRule="auto"/>
+              <w:rPr>
+                <w:sz w:val="20"/>
+                <w:szCs w:val="20"/>
+              </w:rPr>
+            </w:pPr>
+            <w:r>
+              <w:rPr>
+                <w:sz w:val="20"/>
+                <w:szCs w:val="20"/>
+              </w:rPr>
+              <w:t>(</w:t>
+            </w:r>
+            <w:r>
+              <w:rPr>
+                <w:b/>
+                <w:bCs/>
+                <w:sz w:val="20"/>
+                <w:szCs w:val="20"/>
+                <w:u w:val="single"/>
+              </w:rPr>
+              <w:t>PROVINCE_CODE</w:t>
+            </w:r>
+            <w:r>
+              <w:rPr>
+                <w:b/>
+                <w:bCs/>
+                <w:sz w:val="20"/>
+                <w:szCs w:val="20"/>
+              </w:rPr>
+              <w:t>, PROVINCE_NAME</w:t>
+            </w:r>
+            <w:r>
+              <w:rPr>
+                <w:sz w:val="20"/>
+                <w:szCs w:val="20"/>
+              </w:rPr>
+              <w:t>)</w:t>
+            </w:r>
+          </w:p>
+        </w:tc>
+      </w:tr>
+      <w:tr>
+        <w:tc>
+          <w:tcPr>
+            <w:tcW w:w="2260" w:type="dxa"/>
+          </w:tcPr>
+          <w:p>
+            <w:pPr>
+              <w:spacing w:line="360" w:lineRule="auto"/>
+              <w:rPr>
+                <w:sz w:val="20"/>
+                <w:szCs w:val="20"/>
+              </w:rPr>
+            </w:pPr>
+            <w:r>
+              <w:rPr>
+                <w:sz w:val="20"/>
+                <w:szCs w:val="20"/>
+              </w:rPr>
+              <w:t>COUNTRIES</w:t>
+            </w:r>
+          </w:p>
+        </w:tc>
+        <w:tc>
+          <w:tcPr>
+            <w:tcW w:w="7090" w:type="dxa"/>
+          </w:tcPr>
+          <w:p>
+            <w:pPr>
+              <w:spacing w:line="360" w:lineRule="auto"/>
+              <w:rPr>
+                <w:sz w:val="20"/>
+                <w:szCs w:val="20"/>
+              </w:rPr>
+            </w:pPr>
+            <w:r>
+              <w:rPr>
+                <w:sz w:val="20"/>
+                <w:szCs w:val="20"/>
+              </w:rPr>
+              <w:t>(</w:t>
+            </w:r>
+            <w:r>
+              <w:rPr>
+                <w:b/>
+                <w:bCs/>
+                <w:sz w:val="20"/>
+                <w:szCs w:val="20"/>
+                <w:u w:val="single"/>
+              </w:rPr>
+              <w:t>COUNTRY_CODE</w:t>
+            </w:r>
+            <w:r>
+              <w:rPr>
+                <w:b/>
+                <w:bCs/>
+                <w:sz w:val="20"/>
+                <w:szCs w:val="20"/>
+              </w:rPr>
+              <w:t>, COUNTRY_NAME</w:t>
+            </w:r>
+            <w:r>
+              <w:rPr>
+                <w:sz w:val="20"/>
+                <w:szCs w:val="20"/>
+              </w:rPr>
+              <w:t>)</w:t>
+            </w:r>
+          </w:p>
+        </w:tc>
+      </w:tr>
+      <w:tr>
+        <w:tc>
+          <w:tcPr>
+            <w:tcW w:w="2260" w:type="dxa"/>
+          </w:tcPr>
+          <w:p>
+            <w:pPr>
+              <w:spacing w:line="360" w:lineRule="auto"/>
+              <w:rPr>
+                <w:sz w:val="20"/>
+                <w:szCs w:val="20"/>
+              </w:rPr>
+            </w:pPr>
+            <w:r>
+              <w:rPr>
+                <w:sz w:val="20"/>
+                <w:szCs w:val="20"/>
+              </w:rPr>
+              <w:t>POSTAL</w:t>
+            </w:r>
+            <w:r>
+              <w:rPr>
+                <w:sz w:val="20"/>
+                <w:szCs w:val="20"/>
+              </w:rPr>
+              <w:t>_</w:t>
+            </w:r>
+            <w:r>
+              <w:rPr>
+                <w:sz w:val="20"/>
+                <w:szCs w:val="20"/>
+              </w:rPr>
+              <w:t>CODES</w:t>
+            </w:r>
+          </w:p>
+        </w:tc>
+        <w:tc>
+          <w:tcPr>
+            <w:tcW w:w="7090" w:type="dxa"/>
+          </w:tcPr>
+          <w:p>
+            <w:pPr>
+              <w:spacing w:line="360" w:lineRule="auto"/>
+              <w:rPr>
+                <w:sz w:val="20"/>
+                <w:szCs w:val="20"/>
+              </w:rPr>
+            </w:pPr>
+            <w:r>
+              <w:rPr>
+                <w:sz w:val="20"/>
+                <w:szCs w:val="20"/>
+              </w:rPr>
+              <w:t>(</w:t>
+            </w:r>
+            <w:r>
+              <w:rPr>
+                <w:b/>
+                <w:bCs/>
+                <w:sz w:val="20"/>
+                <w:szCs w:val="20"/>
+                <w:u w:val="single"/>
+              </w:rPr>
+              <w:t xml:space="preserve">POSTAL_CODE, PROVINCE_CODE </w:t>
+            </w:r>
+            <w:r>
+              <w:rPr>
+                <w:b/>
+                <w:bCs/>
+                <w:sz w:val="20"/>
+                <w:szCs w:val="20"/>
+                <w:u w:val="single"/>
+              </w:rPr>
+              <w:sym w:font="Wingdings" w:char="F0E0"/>
+            </w:r>
+            <w:r>
+              <w:rPr>
+                <w:b/>
+                <w:bCs/>
+                <w:sz w:val="20"/>
+                <w:szCs w:val="20"/>
+                <w:u w:val="single"/>
+              </w:rPr>
+              <w:t xml:space="preserve"> PROVINCES</w:t>
+            </w:r>
+            <w:r>
+              <w:rPr>
+                <w:sz w:val="20"/>
+                <w:szCs w:val="20"/>
+              </w:rPr>
+              <w:t>)</w:t>
+            </w:r>
+          </w:p>
+        </w:tc>
+      </w:tr>
+      <w:tr>
+        <w:tc>
+          <w:tcPr>
+            <w:tcW w:w="2260" w:type="dxa"/>
+          </w:tcPr>
+          <w:p>
+            <w:pPr>
+              <w:spacing w:line="360" w:lineRule="auto"/>
+              <w:rPr>
+                <w:sz w:val="20"/>
+                <w:szCs w:val="20"/>
+              </w:rPr>
+            </w:pPr>
+            <w:r>
+              <w:rPr>
+                <w:sz w:val="20"/>
+                <w:szCs w:val="20"/>
+              </w:rPr>
+              <w:t>COUNTRY</w:t>
+            </w:r>
+            <w:r>
+              <w:rPr>
+                <w:sz w:val="20"/>
+                <w:szCs w:val="20"/>
+              </w:rPr>
+              <w:t>_</w:t>
+            </w:r>
+            <w:r>
+              <w:rPr>
+                <w:sz w:val="20"/>
+                <w:szCs w:val="20"/>
+              </w:rPr>
+              <w:t>PROVINCES</w:t>
+            </w:r>
+          </w:p>
+        </w:tc>
+        <w:tc>
+          <w:tcPr>
+            <w:tcW w:w="7090" w:type="dxa"/>
+          </w:tcPr>
+          <w:p>
+            <w:pPr>
+              <w:spacing w:line="360" w:lineRule="auto"/>
+              <w:rPr>
+                <w:sz w:val="20"/>
+                <w:szCs w:val="20"/>
+              </w:rPr>
+            </w:pPr>
+            <w:r>
+              <w:rPr>
+                <w:sz w:val="20"/>
+                <w:szCs w:val="20"/>
+              </w:rPr>
+              <w:t>(</w:t>
+            </w:r>
+            <w:r>
+              <w:rPr>
+                <w:b/>
+                <w:bCs/>
+                <w:sz w:val="20"/>
+                <w:szCs w:val="20"/>
+                <w:u w:val="single"/>
+              </w:rPr>
+              <w:t xml:space="preserve">PROVINCE_CODE </w:t>
+            </w:r>
+            <w:r>
+              <w:rPr>
+                <w:b/>
+                <w:bCs/>
+                <w:sz w:val="20"/>
+                <w:szCs w:val="20"/>
+                <w:u w:val="single"/>
+              </w:rPr>
+              <w:sym w:font="Wingdings" w:char="F0E0"/>
+            </w:r>
+            <w:r>
+              <w:rPr>
+                <w:b/>
+                <w:bCs/>
+                <w:sz w:val="20"/>
+                <w:szCs w:val="20"/>
+                <w:u w:val="single"/>
+              </w:rPr>
+              <w:t xml:space="preserve"> PROVINCES, COUNTRY_CODE </w:t>
+            </w:r>
+            <w:r>
+              <w:rPr>
+                <w:b/>
+                <w:bCs/>
+                <w:sz w:val="20"/>
+                <w:szCs w:val="20"/>
+                <w:u w:val="single"/>
+              </w:rPr>
+              <w:sym w:font="Wingdings" w:char="F0E0"/>
+            </w:r>
+            <w:r>
+              <w:rPr>
+                <w:b/>
+                <w:bCs/>
+                <w:sz w:val="20"/>
+                <w:szCs w:val="20"/>
+                <w:u w:val="single"/>
+              </w:rPr>
+              <w:t xml:space="preserve"> COUNTRIES</w:t>
+            </w:r>
+            <w:r>
+              <w:rPr>
+                <w:sz w:val="20"/>
+                <w:szCs w:val="20"/>
+              </w:rPr>
+              <w:t>)</w:t>
+            </w:r>
+          </w:p>
+        </w:tc>
+      </w:tr>
+      <w:tr>
+        <w:tc>
+          <w:tcPr>
+            <w:tcW w:w="2260" w:type="dxa"/>
+          </w:tcPr>
+          <w:p>
+            <w:pPr>
+              <w:spacing w:line="360" w:lineRule="auto"/>
+              <w:rPr>
+                <w:sz w:val="20"/>
+                <w:szCs w:val="20"/>
+              </w:rPr>
+            </w:pPr>
+            <w:r>
+              <w:rPr>
+                <w:sz w:val="20"/>
+                <w:szCs w:val="20"/>
+              </w:rPr>
+              <w:t>ROOMS</w:t>
+            </w:r>
+          </w:p>
+        </w:tc>
+        <w:tc>
+          <w:tcPr>
+            <w:tcW w:w="7090" w:type="dxa"/>
+          </w:tcPr>
+          <w:p>
+            <w:pPr>
+              <w:spacing w:line="360" w:lineRule="auto"/>
+              <w:rPr>
+                <w:sz w:val="20"/>
+                <w:szCs w:val="20"/>
+              </w:rPr>
+            </w:pPr>
+            <w:r>
+              <w:rPr>
+                <w:sz w:val="20"/>
+                <w:szCs w:val="20"/>
+              </w:rPr>
+              <w:t>(</w:t>
+            </w:r>
+            <w:r>
+              <w:rPr>
+                <w:b/>
+                <w:bCs/>
+                <w:sz w:val="20"/>
+                <w:szCs w:val="20"/>
+                <w:u w:val="single"/>
+              </w:rPr>
+              <w:t>ROOM_NUM</w:t>
+            </w:r>
+            <w:r>
+              <w:rPr>
+                <w:b/>
+                <w:bCs/>
+                <w:sz w:val="20"/>
+                <w:szCs w:val="20"/>
+              </w:rPr>
+              <w:t>, ROOM_TYPE</w:t>
+            </w:r>
+            <w:r>
+              <w:rPr>
+                <w:sz w:val="20"/>
+                <w:szCs w:val="20"/>
+              </w:rPr>
+              <w:t>)</w:t>
+            </w:r>
+          </w:p>
+        </w:tc>
+      </w:tr>
+      <w:tr>
+        <w:tc>
+          <w:tcPr>
+            <w:tcW w:w="2260" w:type="dxa"/>
+          </w:tcPr>
+          <w:p>
+            <w:pPr>
+              <w:spacing w:line="360" w:lineRule="auto"/>
+              <w:rPr>
+                <w:sz w:val="20"/>
+                <w:szCs w:val="20"/>
+              </w:rPr>
+            </w:pPr>
+            <w:r>
+              <w:rPr>
+                <w:sz w:val="20"/>
+                <w:szCs w:val="20"/>
+              </w:rPr>
+              <w:t>PATIENTS</w:t>
+            </w:r>
+          </w:p>
+        </w:tc>
+        <w:tc>
+          <w:tcPr>
+            <w:tcW w:w="7090" w:type="dxa"/>
+          </w:tcPr>
+          <w:p>
+            <w:pPr>
+              <w:spacing w:line="360" w:lineRule="auto"/>
+              <w:rPr>
+                <w:sz w:val="20"/>
+                <w:szCs w:val="20"/>
+              </w:rPr>
+            </w:pPr>
+            <w:r>
+              <w:rPr>
+                <w:sz w:val="20"/>
+                <w:szCs w:val="20"/>
+              </w:rPr>
+              <w:t>(</w:t>
+            </w:r>
+            <w:r>
+              <w:rPr>
+                <w:b/>
+                <w:bCs/>
+                <w:sz w:val="20"/>
+                <w:szCs w:val="20"/>
+              </w:rPr>
+              <w:t>PATIENT_ID, PERSON_ID</w:t>
+            </w:r>
+            <w:r>
+              <w:rPr>
+                <w:b/>
+                <w:bCs/>
+                <w:sz w:val="20"/>
+                <w:szCs w:val="20"/>
+              </w:rPr>
+              <w:t xml:space="preserve">, HCN, </w:t>
+            </w:r>
+            <w:r>
+              <w:rPr>
+                <w:b/>
+                <w:bCs/>
+                <w:sz w:val="20"/>
+                <w:szCs w:val="20"/>
+              </w:rPr>
+              <w:t>SEX</w:t>
+            </w:r>
+            <w:r>
+              <w:rPr>
+                <w:b/>
+                <w:bCs/>
+                <w:sz w:val="20"/>
+                <w:szCs w:val="20"/>
+              </w:rPr>
+              <w:t>,</w:t>
+            </w:r>
+            <w:r>
+              <w:rPr>
+                <w:b/>
+                <w:bCs/>
+                <w:sz w:val="20"/>
+                <w:szCs w:val="20"/>
+              </w:rPr>
+              <w:t xml:space="preserve"> ROOM_NUM </w:t>
+            </w:r>
+            <w:r>
+              <w:rPr>
+                <w:b/>
+                <w:bCs/>
+                <w:sz w:val="20"/>
+                <w:szCs w:val="20"/>
+              </w:rPr>
+              <w:sym w:font="Wingdings" w:char="F0E0"/>
+            </w:r>
+            <w:r>
+              <w:rPr>
+                <w:b/>
+                <w:bCs/>
+                <w:sz w:val="20"/>
+                <w:szCs w:val="20"/>
+              </w:rPr>
+              <w:t xml:space="preserve"> ROOMS, BED,</w:t>
+            </w:r>
+            <w:r>
+              <w:rPr>
+                <w:b/>
+                <w:bCs/>
+                <w:sz w:val="20"/>
+                <w:szCs w:val="20"/>
+              </w:rPr>
+              <w:t xml:space="preserve"> DATE_ADMITTED, FINANCIAL_STATUS, </w:t>
+            </w:r>
+            <w:r>
+              <w:rPr>
+                <w:sz w:val="20"/>
+                <w:szCs w:val="20"/>
+              </w:rPr>
+              <w:t>DATE_DISCHARGED</w:t>
+            </w:r>
+            <w:r>
+              <w:rPr>
+                <w:sz w:val="20"/>
+                <w:szCs w:val="20"/>
+              </w:rPr>
+              <w:t>)</w:t>
+            </w:r>
+          </w:p>
+        </w:tc>
+      </w:tr>
+      <w:tr>
+        <w:tc>
+          <w:tcPr>
+            <w:tcW w:w="2260" w:type="dxa"/>
+          </w:tcPr>
+          <w:p>
+            <w:pPr>
+              <w:spacing w:line="360" w:lineRule="auto"/>
+              <w:rPr>
+                <w:sz w:val="20"/>
+                <w:szCs w:val="20"/>
+              </w:rPr>
+            </w:pPr>
+            <w:r>
+              <w:rPr>
+                <w:sz w:val="20"/>
+                <w:szCs w:val="20"/>
+              </w:rPr>
+              <w:t>PHYSICIANS</w:t>
+            </w:r>
+          </w:p>
+        </w:tc>
+        <w:tc>
+          <w:tcPr>
+            <w:tcW w:w="7090" w:type="dxa"/>
+          </w:tcPr>
+          <w:p>
+            <w:pPr>
+              <w:spacing w:line="360" w:lineRule="auto"/>
+              <w:rPr>
+                <w:sz w:val="20"/>
+                <w:szCs w:val="20"/>
+              </w:rPr>
+            </w:pPr>
+            <w:r>
+              <w:rPr>
+                <w:sz w:val="20"/>
+                <w:szCs w:val="20"/>
+              </w:rPr>
+              <w:t>(</w:t>
+            </w:r>
+            <w:r>
+              <w:rPr>
+                <w:b/>
+                <w:bCs/>
+                <w:sz w:val="20"/>
+                <w:szCs w:val="20"/>
+              </w:rPr>
+              <w:t>PHYSICIAN_ID, PERSON_ID</w:t>
+            </w:r>
+            <w:r>
+              <w:rPr>
+                <w:b/>
+                <w:bCs/>
+                <w:sz w:val="20"/>
+                <w:szCs w:val="20"/>
+              </w:rPr>
+              <w:t>, SPECIALTY</w:t>
+            </w:r>
+            <w:r>
+              <w:rPr>
+                <w:sz w:val="20"/>
+                <w:szCs w:val="20"/>
+              </w:rPr>
+              <w:t>)</w:t>
+            </w:r>
+          </w:p>
+        </w:tc>
+      </w:tr>
+      <w:tr>
+        <w:tc>
+          <w:tcPr>
+            <w:tcW w:w="2260" w:type="dxa"/>
+          </w:tcPr>
+          <w:p>
+            <w:pPr>
+              <w:spacing w:line="360" w:lineRule="auto"/>
+              <w:rPr>
+                <w:sz w:val="20"/>
+                <w:szCs w:val="20"/>
+              </w:rPr>
+            </w:pPr>
+            <w:r>
+              <w:rPr>
+                <w:sz w:val="20"/>
+                <w:szCs w:val="20"/>
+              </w:rPr>
+              <w:t>STAFF</w:t>
+            </w:r>
+          </w:p>
+        </w:tc>
+        <w:tc>
+          <w:tcPr>
+            <w:tcW w:w="7090" w:type="dxa"/>
+          </w:tcPr>
+          <w:p>
+            <w:pPr>
+              <w:spacing w:line="360" w:lineRule="auto"/>
+              <w:rPr>
+                <w:sz w:val="20"/>
+                <w:szCs w:val="20"/>
+              </w:rPr>
+            </w:pPr>
+            <w:r>
+              <w:rPr>
+                <w:sz w:val="20"/>
+                <w:szCs w:val="20"/>
+              </w:rPr>
+              <w:t>(</w:t>
+            </w:r>
+            <w:r>
+              <w:rPr>
+                <w:b/>
+                <w:bCs/>
+                <w:sz w:val="20"/>
+                <w:szCs w:val="20"/>
+              </w:rPr>
+              <w:t>STAFF</w:t>
+            </w:r>
+            <w:r>
+              <w:rPr>
+                <w:b/>
+                <w:bCs/>
+                <w:sz w:val="20"/>
+                <w:szCs w:val="20"/>
+              </w:rPr>
+              <w:t>_ID, PERSON_ID</w:t>
+            </w:r>
+          </w:p>
+        </w:tc>
+      </w:tr>
+      <w:tr>
+        <w:tc>
+          <w:tcPr>
+            <w:tcW w:w="2260" w:type="dxa"/>
+          </w:tcPr>
+          <w:p>
+            <w:pPr>
+              <w:spacing w:line="360" w:lineRule="auto"/>
+              <w:rPr>
+                <w:sz w:val="20"/>
+                <w:szCs w:val="20"/>
+              </w:rPr>
+            </w:pPr>
+            <w:r>
+              <w:rPr>
+                <w:sz w:val="20"/>
+                <w:szCs w:val="20"/>
+              </w:rPr>
+              <w:t>VENDOR</w:t>
+            </w:r>
+          </w:p>
+        </w:tc>
+        <w:tc>
+          <w:tcPr>
+            <w:tcW w:w="7090" w:type="dxa"/>
+          </w:tcPr>
+          <w:p>
+            <w:pPr>
+              <w:spacing w:line="360" w:lineRule="auto"/>
+              <w:rPr>
+                <w:sz w:val="20"/>
+                <w:szCs w:val="20"/>
+              </w:rPr>
+            </w:pPr>
+            <w:r>
+              <w:rPr>
+                <w:sz w:val="20"/>
+                <w:szCs w:val="20"/>
+              </w:rPr>
+              <w:t>(</w:t>
+            </w:r>
+            <w:r>
+              <w:rPr>
+                <w:b/>
+                <w:bCs/>
+                <w:sz w:val="20"/>
+                <w:szCs w:val="20"/>
+                <w:u w:val="single"/>
+              </w:rPr>
+              <w:t>VENDOR_ID</w:t>
+            </w:r>
+            <w:r>
+              <w:rPr>
+                <w:b/>
+                <w:bCs/>
+                <w:sz w:val="20"/>
+                <w:szCs w:val="20"/>
+              </w:rPr>
+              <w:t xml:space="preserve">, ADDRESS_ID </w:t>
+            </w:r>
+            <w:r>
+              <w:rPr>
+                <w:b/>
+                <w:bCs/>
+                <w:sz w:val="20"/>
+                <w:szCs w:val="20"/>
+              </w:rPr>
+              <w:sym w:font="Wingdings" w:char="F0E0"/>
+            </w:r>
+            <w:r>
+              <w:rPr>
+                <w:b/>
+                <w:bCs/>
+                <w:sz w:val="20"/>
+                <w:szCs w:val="20"/>
+              </w:rPr>
+              <w:t xml:space="preserve"> ADDRESSES, </w:t>
+            </w:r>
+            <w:r>
+              <w:rPr>
+                <w:b/>
+                <w:bCs/>
+                <w:sz w:val="20"/>
+                <w:szCs w:val="20"/>
+              </w:rPr>
+              <w:t>PHONE</w:t>
+            </w:r>
+            <w:r>
+              <w:rPr>
+                <w:sz w:val="20"/>
+                <w:szCs w:val="20"/>
+              </w:rPr>
+              <w:t>, EMAIL</w:t>
+            </w:r>
+            <w:r>
+              <w:rPr>
+                <w:sz w:val="20"/>
+                <w:szCs w:val="20"/>
+              </w:rPr>
+              <w:t>)</w:t>
+            </w:r>
+          </w:p>
+        </w:tc>
+      </w:tr>
+      <w:tr>
+        <w:tc>
+          <w:tcPr>
+            <w:tcW w:w="2260" w:type="dxa"/>
+          </w:tcPr>
+          <w:p>
+            <w:pPr>
+              <w:spacing w:line="360" w:lineRule="auto"/>
+              <w:rPr>
+                <w:sz w:val="20"/>
+                <w:szCs w:val="20"/>
+              </w:rPr>
+            </w:pPr>
+            <w:r>
+              <w:rPr>
+                <w:sz w:val="20"/>
+                <w:szCs w:val="20"/>
+              </w:rPr>
+              <w:t>VENDOR_REPS</w:t>
+            </w:r>
+          </w:p>
+        </w:tc>
+        <w:tc>
+          <w:tcPr>
+            <w:tcW w:w="7090" w:type="dxa"/>
+          </w:tcPr>
+          <w:p>
+            <w:pPr>
+              <w:spacing w:line="360" w:lineRule="auto"/>
+              <w:rPr>
+                <w:sz w:val="20"/>
+                <w:szCs w:val="20"/>
+              </w:rPr>
+            </w:pPr>
+            <w:r>
+              <w:rPr>
+                <w:sz w:val="20"/>
+                <w:szCs w:val="20"/>
+              </w:rPr>
+              <w:t>(</w:t>
+            </w:r>
+            <w:r>
+              <w:rPr>
+                <w:b/>
+                <w:bCs/>
+                <w:sz w:val="20"/>
+                <w:szCs w:val="20"/>
+                <w:u w:val="single"/>
+              </w:rPr>
+              <w:t xml:space="preserve">VENDOR_ID, PERSON_ID </w:t>
+            </w:r>
+            <w:r>
+              <w:rPr>
+                <w:b/>
+                <w:bCs/>
+                <w:sz w:val="20"/>
+                <w:szCs w:val="20"/>
+                <w:u w:val="single"/>
+              </w:rPr>
+              <w:sym w:font="Wingdings" w:char="F0E0"/>
+            </w:r>
+            <w:r>
+              <w:rPr>
+                <w:b/>
+                <w:bCs/>
+                <w:sz w:val="20"/>
+                <w:szCs w:val="20"/>
+                <w:u w:val="single"/>
+              </w:rPr>
+              <w:t xml:space="preserve"> PERSONS</w:t>
+            </w:r>
+            <w:r>
+              <w:rPr>
+                <w:sz w:val="20"/>
+                <w:szCs w:val="20"/>
+              </w:rPr>
+              <w:t>)</w:t>
+            </w:r>
+          </w:p>
+        </w:tc>
+      </w:tr>
+      <w:tr>
+        <w:tc>
+          <w:tcPr>
+            <w:tcW w:w="2260" w:type="dxa"/>
+          </w:tcPr>
+          <w:p>
+            <w:pPr>
+              <w:spacing w:line="360" w:lineRule="auto"/>
+              <w:rPr>
+                <w:sz w:val="20"/>
+                <w:szCs w:val="20"/>
+              </w:rPr>
+            </w:pPr>
+            <w:r>
+              <w:rPr>
+                <w:sz w:val="20"/>
+                <w:szCs w:val="20"/>
+              </w:rPr>
+              <w:t>PERSCRIPTIONS</w:t>
+            </w:r>
+          </w:p>
+        </w:tc>
+        <w:tc>
+          <w:tcPr>
+            <w:tcW w:w="7090" w:type="dxa"/>
+          </w:tcPr>
+          <w:p>
+            <w:pPr>
+              <w:spacing w:line="360" w:lineRule="auto"/>
+              <w:rPr>
+                <w:sz w:val="20"/>
+                <w:szCs w:val="20"/>
+              </w:rPr>
+            </w:pPr>
+            <w:r>
+              <w:rPr>
+                <w:sz w:val="20"/>
+                <w:szCs w:val="20"/>
+              </w:rPr>
+              <w:t>(</w:t>
+            </w:r>
+            <w:r>
+              <w:rPr>
+                <w:b/>
+                <w:bCs/>
+                <w:sz w:val="20"/>
+                <w:szCs w:val="20"/>
+                <w:u w:val="single"/>
+              </w:rPr>
+              <w:t>PERSCRIPTION_ID</w:t>
+            </w:r>
+            <w:r>
+              <w:rPr>
+                <w:b/>
+                <w:bCs/>
+                <w:sz w:val="20"/>
+                <w:szCs w:val="20"/>
+              </w:rPr>
+              <w:t xml:space="preserve">, PHYSICIAN_ID </w:t>
+            </w:r>
+            <w:r>
+              <w:rPr>
+                <w:b/>
+                <w:bCs/>
+                <w:sz w:val="20"/>
+                <w:szCs w:val="20"/>
+              </w:rPr>
+              <w:sym w:font="Wingdings" w:char="F0E0"/>
+            </w:r>
+            <w:r>
+              <w:rPr>
+                <w:b/>
+                <w:bCs/>
+                <w:sz w:val="20"/>
+                <w:szCs w:val="20"/>
+              </w:rPr>
+              <w:t xml:space="preserve"> PHYSICIANS, PATIENT_ID </w:t>
+            </w:r>
+            <w:r>
+              <w:rPr>
+                <w:b/>
+                <w:bCs/>
+                <w:sz w:val="20"/>
+                <w:szCs w:val="20"/>
+              </w:rPr>
+              <w:sym w:font="Wingdings" w:char="F0E0"/>
+            </w:r>
+            <w:r>
+              <w:rPr>
+                <w:b/>
+                <w:bCs/>
+                <w:sz w:val="20"/>
+                <w:szCs w:val="20"/>
+              </w:rPr>
+              <w:t xml:space="preserve"> PATIENTS, DRUG_SKU, DOSE, QTY</w:t>
+            </w:r>
+            <w:r>
+              <w:rPr>
+                <w:sz w:val="20"/>
+                <w:szCs w:val="20"/>
+              </w:rPr>
+              <w:t>)</w:t>
+            </w:r>
+          </w:p>
+        </w:tc>
+      </w:tr>
+      <w:tr>
+        <w:tc>
+          <w:tcPr>
+            <w:tcW w:w="2260" w:type="dxa"/>
+          </w:tcPr>
+          <w:p>
+            <w:pPr>
+              <w:spacing w:line="360" w:lineRule="auto"/>
+              <w:rPr>
+                <w:sz w:val="20"/>
+                <w:szCs w:val="20"/>
+              </w:rPr>
+            </w:pPr>
+            <w:r>
+              <w:rPr>
+                <w:sz w:val="20"/>
+                <w:szCs w:val="20"/>
+              </w:rPr>
+              <w:t>TREATMENTS</w:t>
+            </w:r>
+          </w:p>
+        </w:tc>
+        <w:tc>
+          <w:tcPr>
+            <w:tcW w:w="7090" w:type="dxa"/>
+          </w:tcPr>
+          <w:p>
+            <w:pPr>
+              <w:spacing w:line="360" w:lineRule="auto"/>
+              <w:rPr>
+                <w:sz w:val="20"/>
+                <w:szCs w:val="20"/>
+              </w:rPr>
+            </w:pPr>
+            <w:r>
+              <w:rPr>
+                <w:sz w:val="20"/>
+                <w:szCs w:val="20"/>
+              </w:rPr>
+              <w:t>(</w:t>
+            </w:r>
+            <w:r>
+              <w:rPr>
+                <w:b/>
+                <w:bCs/>
+                <w:sz w:val="20"/>
+                <w:szCs w:val="20"/>
+                <w:u w:val="single"/>
+              </w:rPr>
+              <w:t>TREAMENT_ID</w:t>
+            </w:r>
+            <w:r>
+              <w:rPr>
+                <w:b/>
+                <w:bCs/>
+                <w:sz w:val="20"/>
+                <w:szCs w:val="20"/>
+              </w:rPr>
+              <w:t xml:space="preserve">, PATIENT_ID </w:t>
+            </w:r>
+            <w:r>
+              <w:rPr>
+                <w:b/>
+                <w:bCs/>
+                <w:sz w:val="20"/>
+                <w:szCs w:val="20"/>
+              </w:rPr>
+              <w:sym w:font="Wingdings" w:char="F0E0"/>
+            </w:r>
+            <w:r>
+              <w:rPr>
+                <w:b/>
+                <w:bCs/>
+                <w:sz w:val="20"/>
+                <w:szCs w:val="20"/>
+              </w:rPr>
+              <w:t xml:space="preserve"> PATIENTS, PHYSICIAN_ID </w:t>
+            </w:r>
+            <w:r>
+              <w:rPr>
+                <w:b/>
+                <w:bCs/>
+                <w:sz w:val="20"/>
+                <w:szCs w:val="20"/>
+              </w:rPr>
+              <w:sym w:font="Wingdings" w:char="F0E0"/>
+            </w:r>
+            <w:r>
+              <w:rPr>
+                <w:b/>
+                <w:bCs/>
+                <w:sz w:val="20"/>
+                <w:szCs w:val="20"/>
+              </w:rPr>
+              <w:t xml:space="preserve"> PHYSICIANS, DETAILS</w:t>
+            </w:r>
+            <w:r>
+              <w:rPr>
+                <w:sz w:val="20"/>
+                <w:szCs w:val="20"/>
+              </w:rPr>
+              <w:t>)</w:t>
+            </w:r>
+          </w:p>
+        </w:tc>
+      </w:tr>
+      <w:tr>
+        <w:tc>
+          <w:tcPr>
+            <w:tcW w:w="2260" w:type="dxa"/>
+          </w:tcPr>
+          <w:p>
+            <w:pPr>
+              <w:spacing w:line="360" w:lineRule="auto"/>
+              <w:rPr>
+                <w:sz w:val="20"/>
+                <w:szCs w:val="20"/>
+              </w:rPr>
+            </w:pPr>
+            <w:r>
+              <w:rPr>
+                <w:sz w:val="20"/>
+                <w:szCs w:val="20"/>
+              </w:rPr>
+              <w:t>APPOINTMENTS</w:t>
+            </w:r>
+          </w:p>
+        </w:tc>
+        <w:tc>
+          <w:tcPr>
+            <w:tcW w:w="7090" w:type="dxa"/>
+          </w:tcPr>
+          <w:p>
+            <w:pPr>
+              <w:spacing w:line="360" w:lineRule="auto"/>
+              <w:rPr>
+                <w:b/>
+                <w:bCs/>
+                <w:sz w:val="20"/>
+                <w:szCs w:val="20"/>
+              </w:rPr>
+            </w:pPr>
+            <w:r>
+              <w:rPr>
+                <w:sz w:val="20"/>
+                <w:szCs w:val="20"/>
+              </w:rPr>
+              <w:t>(</w:t>
+            </w:r>
+            <w:r>
+              <w:rPr>
+                <w:b/>
+                <w:bCs/>
+                <w:sz w:val="20"/>
+                <w:szCs w:val="20"/>
+                <w:u w:val="single"/>
+              </w:rPr>
+              <w:t>PHYSICIAN_ID, PATIENT_ID, DATE_TIME</w:t>
+            </w:r>
+            <w:r>
+              <w:rPr>
+                <w:sz w:val="20"/>
+                <w:szCs w:val="20"/>
+              </w:rPr>
+              <w:t>, NOTES)</w:t>
+            </w:r>
+          </w:p>
+        </w:tc>
+      </w:tr>
+      <w:tr>
+        <w:tc>
+          <w:tcPr>
+            <w:tcW w:w="2260" w:type="dxa"/>
+          </w:tcPr>
+          <w:p>
+            <w:pPr>
+              <w:spacing w:line="360" w:lineRule="auto"/>
+              <w:rPr>
+                <w:sz w:val="20"/>
+                <w:szCs w:val="20"/>
+              </w:rPr>
+            </w:pPr>
+            <w:r>
+              <w:rPr>
+                <w:sz w:val="20"/>
+                <w:szCs w:val="20"/>
+              </w:rPr>
+              <w:t>APPLIED_TREATMENTS</w:t>
+            </w:r>
+          </w:p>
+        </w:tc>
+        <w:tc>
+          <w:tcPr>
+            <w:tcW w:w="7090" w:type="dxa"/>
+          </w:tcPr>
+          <w:p>
+            <w:pPr>
+              <w:spacing w:line="360" w:lineRule="auto"/>
+              <w:rPr>
+                <w:sz w:val="20"/>
+                <w:szCs w:val="20"/>
+              </w:rPr>
+            </w:pPr>
+            <w:r>
+              <w:rPr>
+                <w:sz w:val="20"/>
+                <w:szCs w:val="20"/>
+              </w:rPr>
+              <w:t>(</w:t>
+            </w:r>
+            <w:r>
+              <w:rPr>
+                <w:b/>
+                <w:bCs/>
+                <w:sz w:val="20"/>
+                <w:szCs w:val="20"/>
+                <w:u w:val="single"/>
+              </w:rPr>
+              <w:t>APPOINTMENT_ID, TREAMENT_ID</w:t>
+            </w:r>
+            <w:r>
+              <w:rPr>
+                <w:sz w:val="20"/>
+                <w:szCs w:val="20"/>
+              </w:rPr>
+              <w:t>)</w:t>
+            </w:r>
+          </w:p>
+        </w:tc>
+      </w:tr>
+      <w:tr>
+        <w:tc>
+          <w:tcPr>
+            <w:tcW w:w="2260" w:type="dxa"/>
+          </w:tcPr>
+          <w:p>
+            <w:pPr>
+              <w:spacing w:line="360" w:lineRule="auto"/>
+              <w:rPr>
+                <w:sz w:val="20"/>
+                <w:szCs w:val="20"/>
+              </w:rPr>
+            </w:pPr>
+            <w:r>
+              <w:rPr>
+                <w:sz w:val="20"/>
+                <w:szCs w:val="20"/>
+              </w:rPr>
+              <w:t>LABORATORY_RESULTS</w:t>
+            </w:r>
+          </w:p>
+        </w:tc>
+        <w:tc>
+          <w:tcPr>
+            <w:tcW w:w="7090" w:type="dxa"/>
+          </w:tcPr>
+          <w:p>
+            <w:pPr>
+              <w:spacing w:line="360" w:lineRule="auto"/>
+              <w:rPr>
+                <w:sz w:val="20"/>
+                <w:szCs w:val="20"/>
+              </w:rPr>
+            </w:pPr>
+            <w:r>
+              <w:rPr>
+                <w:sz w:val="20"/>
+                <w:szCs w:val="20"/>
+              </w:rPr>
+              <w:t>(</w:t>
+            </w:r>
+            <w:r>
+              <w:rPr>
+                <w:b/>
+                <w:bCs/>
+                <w:sz w:val="20"/>
+                <w:szCs w:val="20"/>
+                <w:u w:val="single"/>
+              </w:rPr>
+              <w:t>RESULTS_ID</w:t>
+            </w:r>
+            <w:r>
+              <w:rPr>
+                <w:b/>
+                <w:bCs/>
+                <w:sz w:val="20"/>
+                <w:szCs w:val="20"/>
+              </w:rPr>
+              <w:t xml:space="preserve">, PATIENT_ID </w:t>
+            </w:r>
+            <w:r>
+              <w:rPr>
+                <w:b/>
+                <w:bCs/>
+                <w:sz w:val="20"/>
+                <w:szCs w:val="20"/>
+              </w:rPr>
+              <w:sym w:font="Wingdings" w:char="F0E0"/>
+            </w:r>
+            <w:r>
+              <w:rPr>
+                <w:b/>
+                <w:bCs/>
+                <w:sz w:val="20"/>
+                <w:szCs w:val="20"/>
+              </w:rPr>
+              <w:t xml:space="preserve"> PATIENTS, PHYSICIAN_ID </w:t>
+            </w:r>
+            <w:r>
+              <w:rPr>
+                <w:b/>
+                <w:bCs/>
+                <w:sz w:val="20"/>
+                <w:szCs w:val="20"/>
+              </w:rPr>
+              <w:sym w:font="Wingdings" w:char="F0E0"/>
+            </w:r>
+            <w:r>
+              <w:rPr>
+                <w:b/>
+                <w:bCs/>
+                <w:sz w:val="20"/>
+                <w:szCs w:val="20"/>
+              </w:rPr>
+              <w:t xml:space="preserve"> PHYSICIANS,</w:t>
+            </w:r>
+          </w:p>
+        </w:tc>
+      </w:tr>
+      <w:tr>
+        <w:tc>
+          <w:tcPr>
+            <w:tcW w:w="2260" w:type="dxa"/>
+          </w:tcPr>
+          <w:p>
+            <w:pPr>
+              <w:spacing w:line="360" w:lineRule="auto"/>
+              <w:rPr>
+                <w:sz w:val="20"/>
+                <w:szCs w:val="20"/>
+              </w:rPr>
+            </w:pPr>
+            <w:r>
+              <w:rPr>
+                <w:sz w:val="20"/>
+                <w:szCs w:val="20"/>
+              </w:rPr>
+              <w:t>COST_CENTRES</w:t>
+            </w:r>
+          </w:p>
+        </w:tc>
+        <w:tc>
+          <w:tcPr>
+            <w:tcW w:w="7090" w:type="dxa"/>
+          </w:tcPr>
+          <w:p>
+            <w:pPr>
+              <w:spacing w:line="360" w:lineRule="auto"/>
+              <w:rPr>
+                <w:sz w:val="20"/>
+                <w:szCs w:val="20"/>
+              </w:rPr>
+            </w:pPr>
+            <w:r>
+              <w:rPr>
+                <w:sz w:val="20"/>
+                <w:szCs w:val="20"/>
+              </w:rPr>
+              <w:t>(</w:t>
+            </w:r>
+            <w:r>
+              <w:rPr>
+                <w:b/>
+                <w:bCs/>
+                <w:sz w:val="20"/>
+                <w:szCs w:val="20"/>
+                <w:u w:val="single"/>
+              </w:rPr>
+              <w:t>COST_CENTRE</w:t>
+            </w:r>
+            <w:r>
+              <w:rPr>
+                <w:b/>
+                <w:bCs/>
+                <w:sz w:val="20"/>
+                <w:szCs w:val="20"/>
+              </w:rPr>
+              <w:t>, NAME</w:t>
+            </w:r>
+            <w:r>
+              <w:rPr>
+                <w:sz w:val="20"/>
+                <w:szCs w:val="20"/>
+              </w:rPr>
+              <w:t>)</w:t>
+            </w:r>
+          </w:p>
+        </w:tc>
+      </w:tr>
+      <w:tr>
+        <w:tc>
+          <w:tcPr>
+            <w:tcW w:w="2260" w:type="dxa"/>
+          </w:tcPr>
+          <w:p>
+            <w:pPr>
+              <w:spacing w:line="360" w:lineRule="auto"/>
+              <w:rPr>
+                <w:sz w:val="20"/>
+                <w:szCs w:val="20"/>
+              </w:rPr>
+            </w:pPr>
+            <w:r>
+              <w:rPr>
+                <w:sz w:val="20"/>
+                <w:szCs w:val="20"/>
+              </w:rPr>
+              <w:t>BILLING_SKUS</w:t>
+            </w:r>
+          </w:p>
+        </w:tc>
+        <w:tc>
+          <w:tcPr>
+            <w:tcW w:w="7090" w:type="dxa"/>
+          </w:tcPr>
+          <w:p>
+            <w:pPr>
+              <w:spacing w:line="360" w:lineRule="auto"/>
+              <w:rPr>
+                <w:sz w:val="20"/>
+                <w:szCs w:val="20"/>
+              </w:rPr>
+            </w:pPr>
+            <w:r>
+              <w:rPr>
+                <w:sz w:val="20"/>
+                <w:szCs w:val="20"/>
+              </w:rPr>
+              <w:t>(</w:t>
+            </w:r>
+            <w:r>
+              <w:rPr>
+                <w:b/>
+                <w:bCs/>
+                <w:sz w:val="20"/>
+                <w:szCs w:val="20"/>
+                <w:u w:val="single"/>
+              </w:rPr>
+              <w:t>SKU</w:t>
+            </w:r>
+            <w:r>
+              <w:rPr>
+                <w:sz w:val="20"/>
+                <w:szCs w:val="20"/>
+              </w:rPr>
+              <w:t xml:space="preserve">, </w:t>
+            </w:r>
+            <w:r>
+              <w:rPr>
+                <w:b/>
+                <w:bCs/>
+                <w:sz w:val="20"/>
+                <w:szCs w:val="20"/>
+              </w:rPr>
+              <w:t>DESCRIPTION</w:t>
+            </w:r>
+            <w:r>
+              <w:rPr>
+                <w:b/>
+                <w:bCs/>
+                <w:sz w:val="20"/>
+                <w:szCs w:val="20"/>
+              </w:rPr>
+              <w:t>, COST_CENTRE, COST</w:t>
+            </w:r>
+            <w:r>
+              <w:rPr>
+                <w:sz w:val="20"/>
+                <w:szCs w:val="20"/>
+              </w:rPr>
+              <w:t>)</w:t>
+            </w:r>
+          </w:p>
+        </w:tc>
+      </w:tr>
+      <w:tr>
+        <w:tc>
+          <w:tcPr>
+            <w:tcW w:w="2260" w:type="dxa"/>
+          </w:tcPr>
+          <w:p>
+            <w:pPr>
+              <w:spacing w:line="360" w:lineRule="auto"/>
+              <w:rPr>
+                <w:sz w:val="20"/>
+                <w:szCs w:val="20"/>
+              </w:rPr>
+            </w:pPr>
+            <w:r>
+              <w:rPr>
+                <w:sz w:val="20"/>
+                <w:szCs w:val="20"/>
+              </w:rPr>
+              <w:t>INVOICE</w:t>
+            </w:r>
+          </w:p>
+        </w:tc>
+        <w:tc>
+          <w:tcPr>
+            <w:tcW w:w="7090" w:type="dxa"/>
+          </w:tcPr>
+          <w:p>
+            <w:pPr>
+              <w:spacing w:line="360" w:lineRule="auto"/>
+              <w:rPr>
+                <w:b/>
+                <w:bCs/>
+                <w:sz w:val="20"/>
+                <w:szCs w:val="20"/>
+              </w:rPr>
+            </w:pPr>
+            <w:r>
+              <w:rPr>
+                <w:sz w:val="20"/>
+                <w:szCs w:val="20"/>
+              </w:rPr>
+              <w:t>(</w:t>
+            </w:r>
+            <w:r>
+              <w:rPr>
+                <w:b/>
+                <w:bCs/>
+                <w:sz w:val="20"/>
+                <w:szCs w:val="20"/>
+                <w:u w:val="single"/>
+              </w:rPr>
+              <w:t>INVOICE_NUM</w:t>
+            </w:r>
+            <w:r>
+              <w:rPr>
+                <w:sz w:val="20"/>
+                <w:szCs w:val="20"/>
+                <w:u w:val="single"/>
+              </w:rPr>
+              <w:t>,</w:t>
+            </w:r>
+            <w:r>
+              <w:rPr>
+                <w:b/>
+                <w:bCs/>
+                <w:sz w:val="20"/>
+                <w:szCs w:val="20"/>
+              </w:rPr>
+              <w:t xml:space="preserve"> PATIENT_ID </w:t>
+            </w:r>
+            <w:r>
+              <w:rPr>
+                <w:b/>
+                <w:bCs/>
+                <w:sz w:val="20"/>
+                <w:szCs w:val="20"/>
+              </w:rPr>
+              <w:sym w:font="Wingdings" w:char="F0E0"/>
+            </w:r>
+            <w:r>
+              <w:rPr>
+                <w:b/>
+                <w:bCs/>
+                <w:sz w:val="20"/>
+                <w:szCs w:val="20"/>
+              </w:rPr>
+              <w:t xml:space="preserve"> PATIENTS, INVOICE_DATE, PAID)</w:t>
+            </w:r>
+          </w:p>
+        </w:tc>
+      </w:tr>
+      <w:tr>
+        <w:tc>
+          <w:tcPr>
+            <w:tcW w:w="2260" w:type="dxa"/>
+          </w:tcPr>
+          <w:p>
+            <w:pPr>
+              <w:spacing w:line="360" w:lineRule="auto"/>
+              <w:rPr>
+                <w:sz w:val="20"/>
+                <w:szCs w:val="20"/>
+              </w:rPr>
+            </w:pPr>
+            <w:r>
+              <w:rPr>
+                <w:sz w:val="20"/>
+                <w:szCs w:val="20"/>
+              </w:rPr>
+              <w:t>INVOICE_ITEMS</w:t>
+            </w:r>
+          </w:p>
+        </w:tc>
+        <w:tc>
+          <w:tcPr>
+            <w:tcW w:w="7090" w:type="dxa"/>
+          </w:tcPr>
+          <w:p>
+            <w:pPr>
+              <w:spacing w:line="360" w:lineRule="auto"/>
+              <w:rPr>
+                <w:sz w:val="20"/>
+                <w:szCs w:val="20"/>
+              </w:rPr>
+            </w:pPr>
+            <w:r>
+              <w:rPr>
+                <w:sz w:val="20"/>
+                <w:szCs w:val="20"/>
+              </w:rPr>
+              <w:t>(</w:t>
+            </w:r>
+            <w:r>
+              <w:rPr>
+                <w:b/>
+                <w:bCs/>
+                <w:sz w:val="20"/>
+                <w:szCs w:val="20"/>
+                <w:u w:val="single"/>
+              </w:rPr>
+              <w:t>INVOICE_NUM, SKU</w:t>
+            </w:r>
+            <w:r>
+              <w:rPr>
+                <w:sz w:val="20"/>
+                <w:szCs w:val="20"/>
+              </w:rPr>
+              <w:t>)</w:t>
+            </w:r>
+          </w:p>
+        </w:tc>
+      </w:tr>
+    </w:tbl>
+    <w:p>
+      <w:pPr>
+        <w:spacing w:after="0" w:line="360" w:lineRule="auto"/>
       </w:pPr>
     </w:p>
     <w:sectPr>
@@ -3113,7 +4974,7 @@
   <w:abstractNum w:abstractNumId="5" w15:restartNumberingAfterBreak="0">
     <w:nsid w:val="55B42428"/>
     <w:multiLevelType w:val="hybridMultilevel"/>
-    <w:tmpl w:val="A34ADF10"/>
+    <w:tmpl w:val="DD4EAF08"/>
     <w:lvl w:ilvl="0" w:tplc="04090001">
       <w:start w:val="1"/>
       <w:numFmt w:val="bullet"/>
@@ -4311,6 +6172,7 @@
   <w:style w:type="character" w:default="1" w:styleId="DefaultParagraphFont">
     <w:name w:val="Default Paragraph Font"/>
     <w:uiPriority w:val="1"/>
+    <w:semiHidden/>
     <w:unhideWhenUsed/>
   </w:style>
   <w:style w:type="table" w:default="1" w:styleId="TableNormal">
@@ -4624,6 +6486,25 @@
       <w:spacing w:val="5"/>
     </w:rPr>
   </w:style>
+  <w:style w:type="table" w:styleId="TableGrid">
+    <w:name w:val="Table Grid"/>
+    <w:basedOn w:val="TableNormal"/>
+    <w:uiPriority w:val="39"/>
+    <w:rsid w:val="0008725D"/>
+    <w:pPr>
+      <w:spacing w:after="0" w:line="240" w:lineRule="auto"/>
+    </w:pPr>
+    <w:tblPr>
+      <w:tblBorders>
+        <w:top w:val="single" w:sz="4" w:space="0" w:color="auto"/>
+        <w:left w:val="single" w:sz="4" w:space="0" w:color="auto"/>
+        <w:bottom w:val="single" w:sz="4" w:space="0" w:color="auto"/>
+        <w:right w:val="single" w:sz="4" w:space="0" w:color="auto"/>
+        <w:insideH w:val="single" w:sz="4" w:space="0" w:color="auto"/>
+        <w:insideV w:val="single" w:sz="4" w:space="0" w:color="auto"/>
+      </w:tblBorders>
+    </w:tblPr>
+  </w:style>
 </w:styles>
 </file>
 

</xml_diff>